<commit_message>
finished report & readme, added config.txt
</commit_message>
<xml_diff>
--- a/CS425 MP2 Report.docx
+++ b/CS425 MP2 Report.docx
@@ -23,7 +23,15 @@
     </w:p>
     <w:p>
       <w:r>
-        <w:t>In this project, we implement the ordered multicast mechanism through building the protocol layer by layer. Basically, we build the reliable unicast protocol by adding timer, ack message, and retransmission on top UDP. Then, the basic multicast feature is built based on reliable unicast protocol. Finally, the total order</w:t>
+        <w:t xml:space="preserve">In this project, we implement the ordered multicast mechanism through building the protocol layer by layer. Basically, we build the reliable unicast protocol by adding timer, </w:t>
+      </w:r>
+      <w:proofErr w:type="spellStart"/>
+      <w:r>
+        <w:t>ack</w:t>
+      </w:r>
+      <w:proofErr w:type="spellEnd"/>
+      <w:r>
+        <w:t xml:space="preserve"> message, and retransmission on top UDP. Then, the basic multicast feature is built based on reliable unicast protocol. Finally, the total order</w:t>
       </w:r>
       <w:r>
         <w:t>e</w:t>
@@ -45,7 +53,23 @@
         <w:tab/>
       </w:r>
       <w:r>
-        <w:t xml:space="preserve">This protocol is implemented through UDP. Since UDP do not guarantee the destination will receive the message sent, we require each peer to send back an ack message to sender whenever it receives an incoming message. Since both normal message and ack message can be loss, timer is required for each sent message on sender. </w:t>
+        <w:t xml:space="preserve">This protocol is implemented through UDP. Since UDP do not guarantee the destination will receive the message sent, we require each peer to send back an </w:t>
+      </w:r>
+      <w:proofErr w:type="spellStart"/>
+      <w:r>
+        <w:t>ack</w:t>
+      </w:r>
+      <w:proofErr w:type="spellEnd"/>
+      <w:r>
+        <w:t xml:space="preserve"> message to sender whenever it receives an incoming message. Since both normal message and </w:t>
+      </w:r>
+      <w:proofErr w:type="spellStart"/>
+      <w:r>
+        <w:t>ack</w:t>
+      </w:r>
+      <w:proofErr w:type="spellEnd"/>
+      <w:r>
+        <w:t xml:space="preserve"> message can be loss, timer is required for each sent message on sender. </w:t>
       </w:r>
     </w:p>
     <w:p>
@@ -62,7 +86,23 @@
         <w:t xml:space="preserve"> timer that w</w:t>
       </w:r>
       <w:r>
-        <w:t>ill expire in around 10 seconds. If a ack message of the normal message is received, the corresponding timer will be deleted; otherwise the previous message will be re-sent to destination and timer will be re-scheduled.</w:t>
+        <w:t xml:space="preserve">ill expire in around 10 seconds. If </w:t>
+      </w:r>
+      <w:proofErr w:type="gramStart"/>
+      <w:r>
+        <w:t>a</w:t>
+      </w:r>
+      <w:proofErr w:type="gramEnd"/>
+      <w:r>
+        <w:t xml:space="preserve"> </w:t>
+      </w:r>
+      <w:proofErr w:type="spellStart"/>
+      <w:r>
+        <w:t>ack</w:t>
+      </w:r>
+      <w:proofErr w:type="spellEnd"/>
+      <w:r>
+        <w:t xml:space="preserve"> message of the normal message is received, the corresponding timer will be deleted; otherwise the previous message will be re-sent to destination and timer will be re-scheduled.</w:t>
       </w:r>
       <w:r>
         <w:t xml:space="preserve"> </w:t>
@@ -117,6 +157,7 @@
       <w:r>
         <w:t xml:space="preserve">are 0s. Whenever a peer </w:t>
       </w:r>
+      <w:proofErr w:type="spellStart"/>
       <w:r>
         <w:rPr>
           <w:i/>
@@ -124,11 +165,25 @@
         </w:rPr>
         <w:t>i</w:t>
       </w:r>
+      <w:proofErr w:type="spellEnd"/>
       <w:r>
         <w:t xml:space="preserve"> want to send a message, it will increase the </w:t>
       </w:r>
       <w:r>
-        <w:t xml:space="preserve">value of V[i] by 1, </w:t>
+        <w:t xml:space="preserve">value of </w:t>
+      </w:r>
+      <w:proofErr w:type="gramStart"/>
+      <w:r>
+        <w:t>V[</w:t>
+      </w:r>
+      <w:proofErr w:type="spellStart"/>
+      <w:proofErr w:type="gramEnd"/>
+      <w:r>
+        <w:t>i</w:t>
+      </w:r>
+      <w:proofErr w:type="spellEnd"/>
+      <w:r>
+        <w:t xml:space="preserve">] by 1, </w:t>
       </w:r>
       <w:r>
         <w:t>piggyback the</w:t>
@@ -146,13 +201,22 @@
         <w:t xml:space="preserve"> peer</w:t>
       </w:r>
       <w:r>
-        <w:t xml:space="preserve"> i</w:t>
-      </w:r>
+        <w:t xml:space="preserve"> </w:t>
+      </w:r>
+      <w:proofErr w:type="spellStart"/>
+      <w:r>
+        <w:t>i</w:t>
+      </w:r>
+      <w:proofErr w:type="spellEnd"/>
       <w:r>
         <w:t xml:space="preserve"> receive a </w:t>
       </w:r>
       <w:r>
-        <w:t>message &lt;V</w:t>
+        <w:t>message &lt;</w:t>
+      </w:r>
+      <w:proofErr w:type="spellStart"/>
+      <w:r>
+        <w:t>V</w:t>
       </w:r>
       <w:r>
         <w:rPr>
@@ -160,8 +224,21 @@
         </w:rPr>
         <w:t>j</w:t>
       </w:r>
-      <w:r>
-        <w:t>, m&gt; from peer j, peer i will place &lt;V</w:t>
+      <w:proofErr w:type="spellEnd"/>
+      <w:r>
+        <w:t xml:space="preserve">, m&gt; from peer j, peer </w:t>
+      </w:r>
+      <w:proofErr w:type="spellStart"/>
+      <w:r>
+        <w:t>i</w:t>
+      </w:r>
+      <w:proofErr w:type="spellEnd"/>
+      <w:r>
+        <w:t xml:space="preserve"> will place &lt;</w:t>
+      </w:r>
+      <w:proofErr w:type="spellStart"/>
+      <w:r>
+        <w:t>V</w:t>
       </w:r>
       <w:r>
         <w:rPr>
@@ -169,6 +246,7 @@
         </w:rPr>
         <w:t>j</w:t>
       </w:r>
+      <w:proofErr w:type="spellEnd"/>
       <w:r>
         <w:t>, m&gt; into holdback queue and delivery this message until following condition satisfied:</w:t>
       </w:r>
@@ -210,25 +288,7 @@
           <w:rPr>
             <w:rFonts w:ascii="Cambria Math" w:hAnsi="Cambria Math"/>
           </w:rPr>
-          <m:t xml:space="preserve">[j] </m:t>
-        </m:r>
-        <m:r>
-          <m:rPr>
-            <m:sty m:val="p"/>
-          </m:rPr>
-          <w:rPr>
-            <w:rFonts w:ascii="Cambria Math" w:hAnsi="Cambria Math"/>
-          </w:rPr>
-          <m:t>=</m:t>
-        </m:r>
-        <m:r>
-          <m:rPr>
-            <m:sty m:val="p"/>
-          </m:rPr>
-          <w:rPr>
-            <w:rFonts w:ascii="Cambria Math" w:hAnsi="Cambria Math"/>
-          </w:rPr>
-          <m:t xml:space="preserve"> </m:t>
+          <m:t xml:space="preserve">[j] = </m:t>
         </m:r>
         <m:sSub>
           <m:sSubPr>
@@ -296,25 +356,7 @@
           <w:rPr>
             <w:rFonts w:ascii="Cambria Math" w:hAnsi="Cambria Math"/>
           </w:rPr>
-          <m:t xml:space="preserve">[k] </m:t>
-        </m:r>
-        <m:r>
-          <m:rPr>
-            <m:sty m:val="p"/>
-          </m:rPr>
-          <w:rPr>
-            <w:rFonts w:ascii="Cambria Math" w:hAnsi="Cambria Math"/>
-          </w:rPr>
-          <m:t>≤</m:t>
-        </m:r>
-        <m:r>
-          <m:rPr>
-            <m:sty m:val="p"/>
-          </m:rPr>
-          <w:rPr>
-            <w:rFonts w:ascii="Cambria Math" w:hAnsi="Cambria Math"/>
-          </w:rPr>
-          <m:t xml:space="preserve"> </m:t>
+          <m:t xml:space="preserve">[k] ≤ </m:t>
         </m:r>
         <m:sSub>
           <m:sSubPr>
@@ -348,25 +390,7 @@
           <w:rPr>
             <w:rFonts w:ascii="Cambria Math" w:hAnsi="Cambria Math"/>
           </w:rPr>
-          <m:t>[k] (k</m:t>
-        </m:r>
-        <m:r>
-          <m:rPr>
-            <m:sty m:val="p"/>
-          </m:rPr>
-          <w:rPr>
-            <w:rFonts w:ascii="Cambria Math" w:hAnsi="Cambria Math"/>
-          </w:rPr>
-          <m:t xml:space="preserve"> ≠</m:t>
-        </m:r>
-        <m:r>
-          <m:rPr>
-            <m:sty m:val="p"/>
-          </m:rPr>
-          <w:rPr>
-            <w:rFonts w:ascii="Cambria Math" w:hAnsi="Cambria Math"/>
-          </w:rPr>
-          <m:t>j)</m:t>
+          <m:t>[k] (k ≠j)</m:t>
         </m:r>
       </m:oMath>
       <w:r>
@@ -374,12 +398,18 @@
       </w:r>
     </w:p>
     <w:p>
+      <w:proofErr w:type="gramStart"/>
       <w:r>
         <w:lastRenderedPageBreak/>
-        <w:t xml:space="preserve">then message </w:t>
-      </w:r>
-      <w:r>
-        <w:t>&lt;V</w:t>
+        <w:t>then</w:t>
+      </w:r>
+      <w:proofErr w:type="gramEnd"/>
+      <w:r>
+        <w:t xml:space="preserve"> message &lt;</w:t>
+      </w:r>
+      <w:proofErr w:type="spellStart"/>
+      <w:r>
+        <w:t>V</w:t>
       </w:r>
       <w:r>
         <w:rPr>
@@ -387,11 +417,9 @@
         </w:rPr>
         <w:t>j</w:t>
       </w:r>
-      <w:r>
-        <w:t>, m&gt;</w:t>
-      </w:r>
-      <w:r>
-        <w:t xml:space="preserve"> can be delivered and </w:t>
+      <w:proofErr w:type="spellEnd"/>
+      <w:r>
+        <w:t xml:space="preserve">, m&gt; can be delivered and </w:t>
       </w:r>
       <m:oMath>
         <m:sSub>
@@ -497,8 +525,6 @@
     <w:p>
       <w:r>
         <w:tab/>
-      </w:r>
-      <w:r>
         <w:t xml:space="preserve">The sender collects all responses from the recipients, calculates their maximum, and re-multicasts original message with this as the final priority for the message. </w:t>
       </w:r>
     </w:p>
@@ -526,40 +552,73 @@
       </w:r>
       <w:r>
         <w:t>s</w:t>
+      </w:r>
+      <w:r>
+        <w:t xml:space="preserve"> have same priority and both deliverable, then put the one with low sender ID on the head. If two message</w:t>
+      </w:r>
+      <w:r>
+        <w:t>s</w:t>
+      </w:r>
+      <w:r>
+        <w:t xml:space="preserve"> have same</w:t>
+      </w:r>
+      <w:r>
+        <w:t xml:space="preserve"> </w:t>
+      </w:r>
+      <w:r>
+        <w:t>priority, sender ID and both deliverable, then put the one with low message ID on the head.</w:t>
+      </w:r>
+    </w:p>
+    <w:p>
+      <w:pPr>
+        <w:pStyle w:val="Heading1"/>
+      </w:pPr>
+      <w:r>
+        <w:t>Total Order Multicast with Sequencer</w:t>
+      </w:r>
+    </w:p>
+    <w:p>
+      <w:r>
+        <w:t>Total Order Multicast with Sequencer is also built on top of basic multicast.</w:t>
+      </w:r>
+    </w:p>
+    <w:p>
+      <w:pPr>
+        <w:ind w:firstLine="720"/>
+      </w:pPr>
+      <w:proofErr w:type="gramStart"/>
+      <w:r>
+        <w:t>The Chat clients multicast their message to all Chat clients but also a separate sequencer process.</w:t>
+      </w:r>
+      <w:proofErr w:type="gramEnd"/>
+      <w:r>
+        <w:t xml:space="preserve"> The sequencer listens for Chat messages and upon receipt assigns each one a total order sequence number and multicasts an Order message to Chat clients with the same message but new order number.</w:t>
+      </w:r>
+      <w:r>
+        <w:t xml:space="preserve"> The sequencer starts with a sequence number of 0 and increments each time it multicasts an Order message.</w:t>
+      </w:r>
+    </w:p>
+    <w:p>
+      <w:pPr>
+        <w:ind w:firstLine="720"/>
+      </w:pPr>
+      <w:r>
+        <w:t>The Chat clients queue all Chat and Order messages and update corresponding Chat messages with their total order sequence number in the holdback queue. The Clients also have a thread running that periodically checks the holdback queue for the message with the next total order sequence number</w:t>
+      </w:r>
+      <w:r>
+        <w:t>, starting from 0</w:t>
+      </w:r>
+      <w:r>
+        <w:t>. Once next message is found, it gets printed, removed from the holdback queue,</w:t>
       </w:r>
       <w:bookmarkStart w:id="0" w:name="_GoBack"/>
       <w:bookmarkEnd w:id="0"/>
       <w:r>
-        <w:t xml:space="preserve"> have same priority and both deliverable, then put the one with low sender ID on the head. If two message</w:t>
-      </w:r>
-      <w:r>
-        <w:t>s</w:t>
-      </w:r>
-      <w:r>
-        <w:t xml:space="preserve"> have same</w:t>
-      </w:r>
-      <w:r>
-        <w:t xml:space="preserve"> </w:t>
-      </w:r>
-      <w:r>
-        <w:t>priority</w:t>
-      </w:r>
-      <w:r>
-        <w:t>,</w:t>
-      </w:r>
-      <w:r>
-        <w:t xml:space="preserve"> </w:t>
-      </w:r>
-      <w:r>
-        <w:t xml:space="preserve">sender ID </w:t>
-      </w:r>
-      <w:r>
-        <w:t>and both deliverable</w:t>
-      </w:r>
-      <w:r>
-        <w:t>, then put the one with low message ID on the head.</w:t>
-      </w:r>
-    </w:p>
+        <w:t xml:space="preserve"> and the thread will keep checking for the message with the next sequence number.</w:t>
+      </w:r>
+    </w:p>
+    <w:p/>
+    <w:p/>
     <w:p/>
     <w:p/>
     <w:p/>

</xml_diff>